<commit_message>
Border to links, appendix subsections, bug fix in plot.n.ahead.predictions and ljungbox of resids^2"
</commit_message>
<xml_diff>
--- a/resources/Project_Guidelines.docx
+++ b/resources/Project_Guidelines.docx
@@ -1,6 +1,6 @@
 
 <file path=word/document.xml><?xml version="1.0" encoding="utf-8"?>
-<w:document xmlns:wpc="http://schemas.microsoft.com/office/word/2010/wordprocessingCanvas" xmlns:cx="http://schemas.microsoft.com/office/drawing/2014/chartex" xmlns:cx1="http://schemas.microsoft.com/office/drawing/2015/9/8/chartex" xmlns:cx2="http://schemas.microsoft.com/office/drawing/2015/10/21/chartex" xmlns:cx3="http://schemas.microsoft.com/office/drawing/2016/5/9/chartex" xmlns:cx4="http://schemas.microsoft.com/office/drawing/2016/5/10/chartex" xmlns:cx5="http://schemas.microsoft.com/office/drawing/2016/5/11/chartex" xmlns:cx6="http://schemas.microsoft.com/office/drawing/2016/5/12/chartex" xmlns:cx7="http://schemas.microsoft.com/office/drawing/2016/5/13/chartex" xmlns:cx8="http://schemas.microsoft.com/office/drawing/2016/5/14/chartex" xmlns:mc="http://schemas.openxmlformats.org/markup-compatibility/2006" xmlns:aink="http://schemas.microsoft.com/office/drawing/2016/ink" xmlns:am3d="http://schemas.microsoft.com/office/drawing/2017/model3d" xmlns:o="urn:schemas-microsoft-com:office:office" xmlns:r="http://schemas.openxmlformats.org/officeDocument/2006/relationships" xmlns:m="http://schemas.openxmlformats.org/officeDocument/2006/math" xmlns:v="urn:schemas-microsoft-com:vml" xmlns:wp14="http://schemas.microsoft.com/office/word/2010/wordprocessingDrawing" xmlns:wp="http://schemas.openxmlformats.org/drawingml/2006/wordprocessingDrawing" xmlns:w10="urn:schemas-microsoft-com:office:word" xmlns:w="http://schemas.openxmlformats.org/wordprocessingml/2006/main" xmlns:w14="http://schemas.microsoft.com/office/word/2010/wordml" xmlns:w15="http://schemas.microsoft.com/office/word/2012/wordml" xmlns:w16cex="http://schemas.microsoft.com/office/word/2018/wordml/cex" xmlns:w16cid="http://schemas.microsoft.com/office/word/2016/wordml/cid" xmlns:w16="http://schemas.microsoft.com/office/word/2018/wordml" xmlns:w16se="http://schemas.microsoft.com/office/word/2015/wordml/symex" xmlns:wpg="http://schemas.microsoft.com/office/word/2010/wordprocessingGroup" xmlns:wpi="http://schemas.microsoft.com/office/word/2010/wordprocessingInk" xmlns:wne="http://schemas.microsoft.com/office/word/2006/wordml" xmlns:wps="http://schemas.microsoft.com/office/word/2010/wordprocessingShape" mc:Ignorable="w14 w15 w16se w16cid w16 w16cex wp14">
+<w:document xmlns:wpc="http://schemas.microsoft.com/office/word/2010/wordprocessingCanvas" xmlns:cx="http://schemas.microsoft.com/office/drawing/2014/chartex" xmlns:cx1="http://schemas.microsoft.com/office/drawing/2015/9/8/chartex" xmlns:cx2="http://schemas.microsoft.com/office/drawing/2015/10/21/chartex" xmlns:cx3="http://schemas.microsoft.com/office/drawing/2016/5/9/chartex" xmlns:cx4="http://schemas.microsoft.com/office/drawing/2016/5/10/chartex" xmlns:cx5="http://schemas.microsoft.com/office/drawing/2016/5/11/chartex" xmlns:cx6="http://schemas.microsoft.com/office/drawing/2016/5/12/chartex" xmlns:cx7="http://schemas.microsoft.com/office/drawing/2016/5/13/chartex" xmlns:cx8="http://schemas.microsoft.com/office/drawing/2016/5/14/chartex" xmlns:mc="http://schemas.openxmlformats.org/markup-compatibility/2006" xmlns:aink="http://schemas.microsoft.com/office/drawing/2016/ink" xmlns:am3d="http://schemas.microsoft.com/office/drawing/2017/model3d" xmlns:o="urn:schemas-microsoft-com:office:office" xmlns:r="http://schemas.openxmlformats.org/officeDocument/2006/relationships" xmlns:m="http://schemas.openxmlformats.org/officeDocument/2006/math" xmlns:v="urn:schemas-microsoft-com:vml" xmlns:wp14="http://schemas.microsoft.com/office/word/2010/wordprocessingDrawing" xmlns:wp="http://schemas.openxmlformats.org/drawingml/2006/wordprocessingDrawing" xmlns:w10="urn:schemas-microsoft-com:office:word" xmlns:w="http://schemas.openxmlformats.org/wordprocessingml/2006/main" xmlns:w14="http://schemas.microsoft.com/office/word/2010/wordml" xmlns:w15="http://schemas.microsoft.com/office/word/2012/wordml" xmlns:w16cex="http://schemas.microsoft.com/office/word/2018/wordml/cex" xmlns:w16cid="http://schemas.microsoft.com/office/word/2016/wordml/cid" xmlns:w16="http://schemas.microsoft.com/office/word/2018/wordml" xmlns:w16sdtdh="http://schemas.microsoft.com/office/word/2020/wordml/sdtdatahash" xmlns:w16se="http://schemas.microsoft.com/office/word/2015/wordml/symex" xmlns:wpg="http://schemas.microsoft.com/office/word/2010/wordprocessingGroup" xmlns:wpi="http://schemas.microsoft.com/office/word/2010/wordprocessingInk" xmlns:wne="http://schemas.microsoft.com/office/word/2006/wordml" xmlns:wps="http://schemas.microsoft.com/office/word/2010/wordprocessingShape" mc:Ignorable="w14 w15 w16se w16cid w16 w16cex w16sdtdh wp14">
   <w:body>
     <w:p>
       <w:pPr>
@@ -167,7 +167,22 @@
           <w:rFonts w:ascii="Arial" w:hAnsi="Arial" w:cs="Arial"/>
           <w:color w:val="343434"/>
         </w:rPr>
-        <w:t>The length of the report should not be more than 15 pages, but you can put additional figures and code into an annex. Pay attention to your figures being sufficiently large, and well scaled. For the oral exam you are supposed to bring a printed copy without any annotations.</w:t>
+        <w:t xml:space="preserve">The length of the report should not be more than </w:t>
+      </w:r>
+      <w:r>
+        <w:rPr>
+          <w:rFonts w:ascii="Arial" w:hAnsi="Arial" w:cs="Arial"/>
+          <w:color w:val="343434"/>
+          <w:highlight w:val="yellow"/>
+        </w:rPr>
+        <w:t>15 pages</w:t>
+      </w:r>
+      <w:r>
+        <w:rPr>
+          <w:rFonts w:ascii="Arial" w:hAnsi="Arial" w:cs="Arial"/>
+          <w:color w:val="343434"/>
+        </w:rPr>
+        <w:t>, but you can put additional figures and code into an annex. Pay attention to your figures being sufficiently large, and well scaled. For the oral exam you are supposed to bring a printed copy without any annotations.</w:t>
       </w:r>
     </w:p>
     <w:p>
@@ -224,6 +239,7 @@
         <w:adjustRightInd w:val="0"/>
         <w:rPr>
           <w:rFonts w:ascii="Arial" w:hAnsi="Arial" w:cs="Arial"/>
+          <w:strike/>
           <w:color w:val="343434"/>
         </w:rPr>
       </w:pPr>
@@ -237,6 +253,7 @@
         <w:adjustRightInd w:val="0"/>
         <w:rPr>
           <w:rFonts w:ascii="Arial" w:hAnsi="Arial" w:cs="Arial"/>
+          <w:strike/>
           <w:color w:val="343434"/>
           <w:lang w:val="en-GB"/>
         </w:rPr>
@@ -244,6 +261,7 @@
       <w:r>
         <w:rPr>
           <w:rFonts w:ascii="Arial" w:hAnsi="Arial" w:cs="Arial"/>
+          <w:strike/>
           <w:color w:val="343434"/>
           <w:lang w:val="en-GB"/>
         </w:rPr>
@@ -267,12 +285,14 @@
         <w:ind w:hanging="720"/>
         <w:rPr>
           <w:rFonts w:ascii="Arial" w:hAnsi="Arial" w:cs="Arial"/>
-          <w:color w:val="343434"/>
-        </w:rPr>
-      </w:pPr>
-      <w:r>
-        <w:rPr>
-          <w:rFonts w:ascii="Arial" w:hAnsi="Arial" w:cs="Arial"/>
+          <w:strike/>
+          <w:color w:val="343434"/>
+        </w:rPr>
+      </w:pPr>
+      <w:r>
+        <w:rPr>
+          <w:rFonts w:ascii="Arial" w:hAnsi="Arial" w:cs="Arial"/>
+          <w:strike/>
           <w:color w:val="343434"/>
           <w:highlight w:val="yellow"/>
         </w:rPr>
@@ -281,6 +301,7 @@
       <w:r>
         <w:rPr>
           <w:rFonts w:ascii="Arial" w:hAnsi="Arial" w:cs="Arial"/>
+          <w:strike/>
           <w:color w:val="343434"/>
         </w:rPr>
         <w:t xml:space="preserve"> (with comments, if appropriate, on some existing trend, seasonality, structural breaks, particular variance behaviour)</w:t>
@@ -303,12 +324,14 @@
         <w:ind w:hanging="720"/>
         <w:rPr>
           <w:rFonts w:ascii="Arial" w:hAnsi="Arial" w:cs="Arial"/>
-          <w:color w:val="343434"/>
-        </w:rPr>
-      </w:pPr>
-      <w:r>
-        <w:rPr>
-          <w:rFonts w:ascii="Arial" w:hAnsi="Arial" w:cs="Arial"/>
+          <w:strike/>
+          <w:color w:val="343434"/>
+        </w:rPr>
+      </w:pPr>
+      <w:r>
+        <w:rPr>
+          <w:rFonts w:ascii="Arial" w:hAnsi="Arial" w:cs="Arial"/>
+          <w:strike/>
           <w:color w:val="343434"/>
           <w:highlight w:val="yellow"/>
         </w:rPr>
@@ -317,6 +340,7 @@
       <w:r>
         <w:rPr>
           <w:rFonts w:ascii="Arial" w:hAnsi="Arial" w:cs="Arial"/>
+          <w:strike/>
           <w:color w:val="343434"/>
         </w:rPr>
         <w:t xml:space="preserve"> (if appropriate)</w:t>
@@ -339,12 +363,14 @@
         <w:ind w:hanging="720"/>
         <w:rPr>
           <w:rFonts w:ascii="Arial" w:hAnsi="Arial" w:cs="Arial"/>
-          <w:color w:val="343434"/>
-        </w:rPr>
-      </w:pPr>
-      <w:r>
-        <w:rPr>
-          <w:rFonts w:ascii="Arial" w:hAnsi="Arial" w:cs="Arial"/>
+          <w:strike/>
+          <w:color w:val="343434"/>
+        </w:rPr>
+      </w:pPr>
+      <w:r>
+        <w:rPr>
+          <w:rFonts w:ascii="Arial" w:hAnsi="Arial" w:cs="Arial"/>
+          <w:strike/>
           <w:color w:val="343434"/>
           <w:highlight w:val="yellow"/>
         </w:rPr>
@@ -353,6 +379,7 @@
       <w:r>
         <w:rPr>
           <w:rFonts w:ascii="Arial" w:hAnsi="Arial" w:cs="Arial"/>
+          <w:strike/>
           <w:color w:val="343434"/>
           <w:highlight w:val="yellow"/>
         </w:rPr>
@@ -361,6 +388,7 @@
       <w:r>
         <w:rPr>
           <w:rFonts w:ascii="Arial" w:hAnsi="Arial" w:cs="Arial"/>
+          <w:strike/>
           <w:color w:val="343434"/>
         </w:rPr>
         <w:t xml:space="preserve"> with possible </w:t>
@@ -369,6 +397,7 @@
       <w:r>
         <w:rPr>
           <w:rFonts w:ascii="Arial" w:hAnsi="Arial" w:cs="Arial"/>
+          <w:strike/>
           <w:color w:val="343434"/>
         </w:rPr>
         <w:t>seasonalities</w:t>
@@ -377,6 +406,7 @@
       <w:r>
         <w:rPr>
           <w:rFonts w:ascii="Arial" w:hAnsi="Arial" w:cs="Arial"/>
+          <w:strike/>
           <w:color w:val="343434"/>
         </w:rPr>
         <w:t xml:space="preserve"> and/or trends (if appropriate) – however </w:t>
@@ -389,6 +419,7 @@
           <w:bCs/>
           <w:i/>
           <w:iCs/>
+          <w:strike/>
           <w:color w:val="343434"/>
         </w:rPr>
         <w:t>don’t</w:t>
@@ -401,6 +432,7 @@
           <w:bCs/>
           <w:i/>
           <w:iCs/>
+          <w:strike/>
           <w:color w:val="343434"/>
         </w:rPr>
         <w:t xml:space="preserve"> copy parts of the theory from the class </w:t>
@@ -412,6 +444,7 @@
           <w:bCs/>
           <w:i/>
           <w:iCs/>
+          <w:strike/>
           <w:color w:val="343434"/>
         </w:rPr>
         <w:t>material, this is not necessary</w:t>
@@ -423,6 +456,7 @@
           <w:bCs/>
           <w:i/>
           <w:iCs/>
+          <w:strike/>
           <w:color w:val="343434"/>
         </w:rPr>
         <w:t>.</w:t>
@@ -445,12 +479,14 @@
         <w:ind w:hanging="720"/>
         <w:rPr>
           <w:rFonts w:ascii="Arial" w:hAnsi="Arial" w:cs="Arial"/>
-          <w:color w:val="343434"/>
-        </w:rPr>
-      </w:pPr>
-      <w:r>
-        <w:rPr>
-          <w:rFonts w:ascii="Arial" w:hAnsi="Arial" w:cs="Arial"/>
+          <w:strike/>
+          <w:color w:val="343434"/>
+        </w:rPr>
+      </w:pPr>
+      <w:r>
+        <w:rPr>
+          <w:rFonts w:ascii="Arial" w:hAnsi="Arial" w:cs="Arial"/>
+          <w:strike/>
           <w:color w:val="343434"/>
           <w:highlight w:val="yellow"/>
         </w:rPr>
@@ -460,6 +496,7 @@
       <w:r>
         <w:rPr>
           <w:rFonts w:ascii="Arial" w:hAnsi="Arial" w:cs="Arial"/>
+          <w:strike/>
           <w:color w:val="343434"/>
           <w:highlight w:val="yellow"/>
         </w:rPr>
@@ -469,6 +506,7 @@
       <w:r>
         <w:rPr>
           <w:rFonts w:ascii="Arial" w:hAnsi="Arial" w:cs="Arial"/>
+          <w:strike/>
           <w:color w:val="343434"/>
           <w:highlight w:val="yellow"/>
         </w:rPr>
@@ -478,6 +516,7 @@
       <w:r>
         <w:rPr>
           <w:rFonts w:ascii="Arial" w:hAnsi="Arial" w:cs="Arial"/>
+          <w:strike/>
           <w:color w:val="343434"/>
           <w:highlight w:val="yellow"/>
         </w:rPr>
@@ -487,6 +526,7 @@
       <w:r>
         <w:rPr>
           <w:rFonts w:ascii="Arial" w:hAnsi="Arial" w:cs="Arial"/>
+          <w:strike/>
           <w:color w:val="343434"/>
           <w:highlight w:val="yellow"/>
         </w:rPr>
@@ -495,6 +535,7 @@
       <w:r>
         <w:rPr>
           <w:rFonts w:ascii="Arial" w:hAnsi="Arial" w:cs="Arial"/>
+          <w:strike/>
           <w:color w:val="343434"/>
         </w:rPr>
         <w:t xml:space="preserve"> of the stationary component for preliminary </w:t>
@@ -502,6 +543,7 @@
       <w:r>
         <w:rPr>
           <w:rFonts w:ascii="Arial" w:hAnsi="Arial" w:cs="Arial"/>
+          <w:strike/>
           <w:color w:val="343434"/>
         </w:rPr>
         <w:t>choice</w:t>
@@ -509,6 +551,7 @@
       <w:r>
         <w:rPr>
           <w:rFonts w:ascii="Arial" w:hAnsi="Arial" w:cs="Arial"/>
+          <w:strike/>
           <w:color w:val="343434"/>
         </w:rPr>
         <w:t xml:space="preserve"> of order of a possible collection of ARMA/SARIMA models to fit – </w:t>
@@ -518,6 +561,7 @@
           <w:rFonts w:ascii="Arial" w:hAnsi="Arial" w:cs="Arial"/>
           <w:b/>
           <w:bCs/>
+          <w:strike/>
           <w:color w:val="343434"/>
         </w:rPr>
         <w:t>in case of a seasonality particular care needs to be taken</w:t>
@@ -527,6 +571,7 @@
           <w:rFonts w:ascii="Arial" w:hAnsi="Arial" w:cs="Arial"/>
           <w:b/>
           <w:bCs/>
+          <w:strike/>
           <w:color w:val="343434"/>
         </w:rPr>
         <w:t xml:space="preserve"> in order to</w:t>
@@ -536,6 +581,7 @@
           <w:rFonts w:ascii="Arial" w:hAnsi="Arial" w:cs="Arial"/>
           <w:b/>
           <w:bCs/>
+          <w:strike/>
           <w:color w:val="343434"/>
         </w:rPr>
         <w:t xml:space="preserve"> not</w:t>
@@ -545,6 +591,7 @@
           <w:rFonts w:ascii="Arial" w:hAnsi="Arial" w:cs="Arial"/>
           <w:b/>
           <w:bCs/>
+          <w:strike/>
           <w:color w:val="343434"/>
         </w:rPr>
         <w:t xml:space="preserve"> </w:t>
@@ -555,6 +602,7 @@
           <w:rFonts w:ascii="Arial" w:hAnsi="Arial" w:cs="Arial"/>
           <w:b/>
           <w:bCs/>
+          <w:strike/>
           <w:color w:val="343434"/>
         </w:rPr>
         <w:t>overfit</w:t>
@@ -578,13 +626,15 @@
         <w:ind w:hanging="720"/>
         <w:rPr>
           <w:rFonts w:ascii="Arial" w:hAnsi="Arial" w:cs="Arial"/>
-          <w:color w:val="343434"/>
-          <w:highlight w:val="yellow"/>
-        </w:rPr>
-      </w:pPr>
-      <w:r>
-        <w:rPr>
-          <w:rFonts w:ascii="Arial" w:hAnsi="Arial" w:cs="Arial"/>
+          <w:strike/>
+          <w:color w:val="343434"/>
+          <w:highlight w:val="yellow"/>
+        </w:rPr>
+      </w:pPr>
+      <w:r>
+        <w:rPr>
+          <w:rFonts w:ascii="Arial" w:hAnsi="Arial" w:cs="Arial"/>
+          <w:strike/>
           <w:color w:val="343434"/>
           <w:highlight w:val="yellow"/>
         </w:rPr>
@@ -594,6 +644,7 @@
       <w:r>
         <w:rPr>
           <w:rFonts w:ascii="Arial" w:hAnsi="Arial" w:cs="Arial"/>
+          <w:strike/>
           <w:color w:val="343434"/>
           <w:highlight w:val="yellow"/>
         </w:rPr>
@@ -603,6 +654,7 @@
       <w:r>
         <w:rPr>
           <w:rFonts w:ascii="Arial" w:hAnsi="Arial" w:cs="Arial"/>
+          <w:strike/>
           <w:color w:val="343434"/>
           <w:highlight w:val="yellow"/>
         </w:rPr>
@@ -612,6 +664,7 @@
         <w:rPr>
           <w:rFonts w:ascii="Arial" w:hAnsi="Arial" w:cs="Arial"/>
           <w:i/>
+          <w:strike/>
           <w:color w:val="343434"/>
           <w:highlight w:val="yellow"/>
         </w:rPr>
@@ -620,6 +673,7 @@
       <w:r>
         <w:rPr>
           <w:rFonts w:ascii="Arial" w:hAnsi="Arial" w:cs="Arial"/>
+          <w:strike/>
           <w:color w:val="343434"/>
           <w:highlight w:val="yellow"/>
         </w:rPr>
@@ -643,13 +697,15 @@
         <w:ind w:hanging="720"/>
         <w:rPr>
           <w:rFonts w:ascii="Arial" w:hAnsi="Arial" w:cs="Arial"/>
-          <w:color w:val="343434"/>
-          <w:highlight w:val="yellow"/>
-        </w:rPr>
-      </w:pPr>
-      <w:r>
-        <w:rPr>
-          <w:rFonts w:ascii="Arial" w:hAnsi="Arial" w:cs="Arial"/>
+          <w:strike/>
+          <w:color w:val="343434"/>
+          <w:highlight w:val="yellow"/>
+        </w:rPr>
+      </w:pPr>
+      <w:r>
+        <w:rPr>
+          <w:rFonts w:ascii="Arial" w:hAnsi="Arial" w:cs="Arial"/>
+          <w:strike/>
           <w:color w:val="343434"/>
           <w:highlight w:val="yellow"/>
         </w:rPr>
@@ -658,6 +714,7 @@
       <w:r>
         <w:rPr>
           <w:rFonts w:ascii="Arial" w:hAnsi="Arial" w:cs="Arial"/>
+          <w:strike/>
           <w:color w:val="343434"/>
           <w:highlight w:val="yellow"/>
         </w:rPr>
@@ -666,6 +723,7 @@
       <w:r>
         <w:rPr>
           <w:rFonts w:ascii="Arial" w:hAnsi="Arial" w:cs="Arial"/>
+          <w:strike/>
           <w:color w:val="343434"/>
           <w:highlight w:val="yellow"/>
         </w:rPr>
@@ -676,6 +734,7 @@
           <w:rFonts w:ascii="Arial" w:hAnsi="Arial" w:cs="Arial"/>
           <w:b/>
           <w:bCs/>
+          <w:strike/>
           <w:color w:val="343434"/>
           <w:highlight w:val="yellow"/>
         </w:rPr>
@@ -684,6 +743,7 @@
       <w:r>
         <w:rPr>
           <w:rFonts w:ascii="Arial" w:hAnsi="Arial" w:cs="Arial"/>
+          <w:strike/>
           <w:color w:val="343434"/>
           <w:highlight w:val="yellow"/>
         </w:rPr>
@@ -693,6 +753,7 @@
         <w:rPr>
           <w:rFonts w:ascii="Arial" w:hAnsi="Arial" w:cs="Arial"/>
           <w:b/>
+          <w:strike/>
           <w:color w:val="343434"/>
           <w:highlight w:val="yellow"/>
         </w:rPr>
@@ -703,6 +764,7 @@
         <w:rPr>
           <w:rFonts w:ascii="Arial" w:hAnsi="Arial" w:cs="Arial"/>
           <w:b/>
+          <w:strike/>
           <w:color w:val="343434"/>
           <w:highlight w:val="yellow"/>
         </w:rPr>
@@ -727,12 +789,14 @@
         <w:ind w:hanging="720"/>
         <w:rPr>
           <w:rFonts w:ascii="Arial" w:hAnsi="Arial" w:cs="Arial"/>
-          <w:color w:val="343434"/>
-        </w:rPr>
-      </w:pPr>
-      <w:r>
-        <w:rPr>
-          <w:rFonts w:ascii="Arial" w:hAnsi="Arial" w:cs="Arial"/>
+          <w:strike/>
+          <w:color w:val="343434"/>
+        </w:rPr>
+      </w:pPr>
+      <w:r>
+        <w:rPr>
+          <w:rFonts w:ascii="Arial" w:hAnsi="Arial" w:cs="Arial"/>
+          <w:strike/>
           <w:color w:val="343434"/>
         </w:rPr>
         <w:t xml:space="preserve">Write down your complete final model(s) – not only the one for the stationary component – and do not forget to give values for all significant coefficients and the innovations </w:t>
@@ -741,6 +805,7 @@
       <w:r>
         <w:rPr>
           <w:rFonts w:ascii="Arial" w:hAnsi="Arial" w:cs="Arial"/>
+          <w:strike/>
           <w:color w:val="343434"/>
         </w:rPr>
         <w:t>variance</w:t>
@@ -764,12 +829,14 @@
         <w:ind w:hanging="720"/>
         <w:rPr>
           <w:rFonts w:ascii="Arial" w:hAnsi="Arial" w:cs="Arial"/>
-          <w:color w:val="343434"/>
-        </w:rPr>
-      </w:pPr>
-      <w:r>
-        <w:rPr>
-          <w:rFonts w:ascii="Arial" w:hAnsi="Arial" w:cs="Arial"/>
+          <w:strike/>
+          <w:color w:val="343434"/>
+        </w:rPr>
+      </w:pPr>
+      <w:r>
+        <w:rPr>
+          <w:rFonts w:ascii="Arial" w:hAnsi="Arial" w:cs="Arial"/>
+          <w:strike/>
           <w:color w:val="343434"/>
           <w:highlight w:val="yellow"/>
         </w:rPr>
@@ -778,6 +845,7 @@
       <w:r>
         <w:rPr>
           <w:rFonts w:ascii="Arial" w:hAnsi="Arial" w:cs="Arial"/>
+          <w:strike/>
           <w:color w:val="343434"/>
           <w:highlight w:val="yellow"/>
         </w:rPr>
@@ -786,6 +854,7 @@
       <w:r>
         <w:rPr>
           <w:rFonts w:ascii="Arial" w:hAnsi="Arial" w:cs="Arial"/>
+          <w:strike/>
           <w:color w:val="343434"/>
         </w:rPr>
         <w:t xml:space="preserve"> (or two), </w:t>
@@ -793,6 +862,7 @@
       <w:r>
         <w:rPr>
           <w:rFonts w:ascii="Arial" w:hAnsi="Arial" w:cs="Arial"/>
+          <w:strike/>
           <w:color w:val="343434"/>
         </w:rPr>
         <w:t>using</w:t>
@@ -800,6 +870,7 @@
       <w:r>
         <w:rPr>
           <w:rFonts w:ascii="Arial" w:hAnsi="Arial" w:cs="Arial"/>
+          <w:strike/>
           <w:color w:val="343434"/>
         </w:rPr>
         <w:t xml:space="preserve"> the following tools:</w:t>
@@ -866,15 +937,26 @@
         <w:ind w:left="720"/>
         <w:rPr>
           <w:rFonts w:ascii="Arial" w:hAnsi="Arial" w:cs="Arial"/>
-          <w:color w:val="343434"/>
-        </w:rPr>
-      </w:pPr>
-      <w:r>
-        <w:rPr>
-          <w:rFonts w:ascii="Arial" w:hAnsi="Arial" w:cs="Arial"/>
-          <w:color w:val="343434"/>
-        </w:rPr>
-        <w:t>Automatic order selection criteria: comparison of AIC (and maybe log-likelihood to get an idea about the amount of penalisation).</w:t>
+          <w:strike/>
+          <w:color w:val="343434"/>
+        </w:rPr>
+      </w:pPr>
+      <w:r>
+        <w:rPr>
+          <w:rFonts w:ascii="Arial" w:hAnsi="Arial" w:cs="Arial"/>
+          <w:strike/>
+          <w:color w:val="343434"/>
+          <w:highlight w:val="yellow"/>
+        </w:rPr>
+        <w:t>Automatic order selection criteria</w:t>
+      </w:r>
+      <w:r>
+        <w:rPr>
+          <w:rFonts w:ascii="Arial" w:hAnsi="Arial" w:cs="Arial"/>
+          <w:strike/>
+          <w:color w:val="343434"/>
+        </w:rPr>
+        <w:t>: comparison of AIC (and maybe log-likelihood to get an idea about the amount of penalisation).</w:t>
       </w:r>
     </w:p>
     <w:p>
@@ -890,20 +972,32 @@
         <w:ind w:left="720"/>
         <w:rPr>
           <w:rFonts w:ascii="Arial" w:hAnsi="Arial" w:cs="Arial"/>
-          <w:color w:val="343434"/>
-        </w:rPr>
-      </w:pPr>
-      <w:r>
-        <w:rPr>
-          <w:rFonts w:ascii="Arial" w:hAnsi="Arial" w:cs="Arial"/>
-          <w:color w:val="343434"/>
-        </w:rPr>
-        <w:t xml:space="preserve">Predictive power of a candidate model: use the one-step ahead prediction error « in sample », </w:t>
+          <w:strike/>
+          <w:color w:val="343434"/>
+        </w:rPr>
+      </w:pPr>
+      <w:r>
+        <w:rPr>
+          <w:rFonts w:ascii="Arial" w:hAnsi="Arial" w:cs="Arial"/>
+          <w:strike/>
+          <w:color w:val="343434"/>
+          <w:highlight w:val="yellow"/>
+        </w:rPr>
+        <w:t>Predictive power of a candidate model</w:t>
+      </w:r>
+      <w:r>
+        <w:rPr>
+          <w:rFonts w:ascii="Arial" w:hAnsi="Arial" w:cs="Arial"/>
+          <w:strike/>
+          <w:color w:val="343434"/>
+        </w:rPr>
+        <w:t xml:space="preserve">: use the one-step ahead prediction error « in sample », </w:t>
       </w:r>
       <w:proofErr w:type="gramStart"/>
       <w:r>
         <w:rPr>
           <w:rFonts w:ascii="Arial" w:hAnsi="Arial" w:cs="Arial"/>
+          <w:strike/>
           <w:color w:val="343434"/>
         </w:rPr>
         <w:t>i.e.</w:t>
@@ -912,6 +1006,7 @@
       <w:r>
         <w:rPr>
           <w:rFonts w:ascii="Arial" w:hAnsi="Arial" w:cs="Arial"/>
+          <w:strike/>
           <w:color w:val="343434"/>
         </w:rPr>
         <w:t xml:space="preserve"> on the last 20% of your observations, to compare several models.</w:t>
@@ -930,21 +1025,33 @@
         <w:ind w:left="720"/>
         <w:rPr>
           <w:rFonts w:ascii="Arial" w:hAnsi="Arial" w:cs="Arial"/>
-          <w:color w:val="343434"/>
-        </w:rPr>
-      </w:pPr>
-      <w:r>
-        <w:rPr>
-          <w:rFonts w:ascii="Arial" w:hAnsi="Arial" w:cs="Arial"/>
-          <w:color w:val="343434"/>
-        </w:rPr>
-        <w:t xml:space="preserve">Analysis of the residuals of the model fit: interpretation of the plots of </w:t>
+          <w:strike/>
+          <w:color w:val="343434"/>
+        </w:rPr>
+      </w:pPr>
+      <w:r>
+        <w:rPr>
+          <w:rFonts w:ascii="Arial" w:hAnsi="Arial" w:cs="Arial"/>
+          <w:strike/>
+          <w:color w:val="343434"/>
+          <w:highlight w:val="yellow"/>
+        </w:rPr>
+        <w:t>Analysis of the residuals of the model</w:t>
+      </w:r>
+      <w:r>
+        <w:rPr>
+          <w:rFonts w:ascii="Arial" w:hAnsi="Arial" w:cs="Arial"/>
+          <w:strike/>
+          <w:color w:val="343434"/>
+        </w:rPr>
+        <w:t xml:space="preserve"> fit: interpretation of the plots of </w:t>
       </w:r>
       <w:proofErr w:type="spellStart"/>
       <w:proofErr w:type="gramStart"/>
       <w:r>
         <w:rPr>
           <w:rFonts w:ascii="Arial" w:hAnsi="Arial" w:cs="Arial"/>
+          <w:strike/>
           <w:color w:val="343434"/>
         </w:rPr>
         <w:t>arima.diag</w:t>
@@ -954,15 +1061,27 @@
       <w:r>
         <w:rPr>
           <w:rFonts w:ascii="Arial" w:hAnsi="Arial" w:cs="Arial"/>
-          <w:color w:val="343434"/>
-        </w:rPr>
-        <w:t>, Portmanteau (</w:t>
+          <w:strike/>
+          <w:color w:val="343434"/>
+        </w:rPr>
+        <w:t xml:space="preserve">, </w:t>
+      </w:r>
+      <w:r>
+        <w:rPr>
+          <w:rFonts w:ascii="Arial" w:hAnsi="Arial" w:cs="Arial"/>
+          <w:strike/>
+          <w:color w:val="343434"/>
+          <w:highlight w:val="yellow"/>
+        </w:rPr>
+        <w:t>Portmanteau (</w:t>
       </w:r>
       <w:proofErr w:type="spellStart"/>
       <w:r>
         <w:rPr>
           <w:rFonts w:ascii="Arial" w:hAnsi="Arial" w:cs="Arial"/>
-          <w:color w:val="343434"/>
+          <w:strike/>
+          <w:color w:val="343434"/>
+          <w:highlight w:val="yellow"/>
         </w:rPr>
         <w:t>Ljung</w:t>
       </w:r>
@@ -970,14 +1089,18 @@
       <w:r>
         <w:rPr>
           <w:rFonts w:ascii="Arial" w:hAnsi="Arial" w:cs="Arial"/>
-          <w:color w:val="343434"/>
+          <w:strike/>
+          <w:color w:val="343434"/>
+          <w:highlight w:val="yellow"/>
         </w:rPr>
         <w:t>-Box) test</w:t>
       </w:r>
       <w:r>
         <w:rPr>
           <w:rFonts w:ascii="Arial" w:hAnsi="Arial" w:cs="Arial"/>
-          <w:color w:val="343434"/>
+          <w:strike/>
+          <w:color w:val="343434"/>
+          <w:highlight w:val="yellow"/>
         </w:rPr>
         <w:t>.</w:t>
       </w:r>
@@ -1012,12 +1135,14 @@
         <w:ind w:left="720"/>
         <w:rPr>
           <w:rFonts w:ascii="Arial" w:hAnsi="Arial" w:cs="Arial"/>
-          <w:color w:val="343434"/>
-        </w:rPr>
-      </w:pPr>
-      <w:r>
-        <w:rPr>
-          <w:rFonts w:ascii="Arial" w:hAnsi="Arial" w:cs="Arial"/>
+          <w:strike/>
+          <w:color w:val="343434"/>
+        </w:rPr>
+      </w:pPr>
+      <w:r>
+        <w:rPr>
+          <w:rFonts w:ascii="Arial" w:hAnsi="Arial" w:cs="Arial"/>
+          <w:strike/>
           <w:color w:val="343434"/>
         </w:rPr>
         <w:t>Analysis</w:t>
@@ -1025,6 +1150,7 @@
       <w:r>
         <w:rPr>
           <w:rFonts w:ascii="Arial" w:hAnsi="Arial" w:cs="Arial"/>
+          <w:strike/>
           <w:color w:val="343434"/>
         </w:rPr>
         <w:t xml:space="preserve"> </w:t>
@@ -1032,6 +1158,7 @@
       <w:r>
         <w:rPr>
           <w:rFonts w:ascii="Arial" w:hAnsi="Arial" w:cs="Arial"/>
+          <w:strike/>
           <w:color w:val="343434"/>
         </w:rPr>
         <w:t>of the residuals</w:t>
@@ -1039,6 +1166,7 @@
       <w:r>
         <w:rPr>
           <w:rFonts w:ascii="Arial" w:hAnsi="Arial" w:cs="Arial"/>
+          <w:strike/>
           <w:color w:val="343434"/>
         </w:rPr>
         <w:t xml:space="preserve">: </w:t>
@@ -1046,27 +1174,42 @@
       <w:r>
         <w:rPr>
           <w:rFonts w:ascii="Arial" w:hAnsi="Arial" w:cs="Arial"/>
-          <w:color w:val="343434"/>
-        </w:rPr>
-        <w:t>is there a correlation</w:t>
-      </w:r>
-      <w:r>
-        <w:rPr>
-          <w:rFonts w:ascii="Arial" w:hAnsi="Arial" w:cs="Arial"/>
-          <w:color w:val="343434"/>
+          <w:strike/>
+          <w:color w:val="343434"/>
+        </w:rPr>
+        <w:t xml:space="preserve">is there a </w:t>
+      </w:r>
+      <w:r>
+        <w:rPr>
+          <w:rFonts w:ascii="Arial" w:hAnsi="Arial" w:cs="Arial"/>
+          <w:strike/>
+          <w:color w:val="343434"/>
+          <w:highlight w:val="yellow"/>
+        </w:rPr>
+        <w:t>correlation</w:t>
+      </w:r>
+      <w:r>
+        <w:rPr>
+          <w:rFonts w:ascii="Arial" w:hAnsi="Arial" w:cs="Arial"/>
+          <w:strike/>
+          <w:color w:val="343434"/>
+          <w:highlight w:val="yellow"/>
         </w:rPr>
         <w:t xml:space="preserve"> </w:t>
       </w:r>
       <w:r>
         <w:rPr>
           <w:rFonts w:ascii="Arial" w:hAnsi="Arial" w:cs="Arial"/>
-          <w:color w:val="343434"/>
+          <w:strike/>
+          <w:color w:val="343434"/>
+          <w:highlight w:val="yellow"/>
         </w:rPr>
         <w:t>in the squared residuals</w:t>
       </w:r>
       <w:r>
         <w:rPr>
           <w:rFonts w:ascii="Arial" w:hAnsi="Arial" w:cs="Arial"/>
+          <w:strike/>
           <w:color w:val="343434"/>
         </w:rPr>
         <w:t xml:space="preserve">? </w:t>
@@ -1074,6 +1217,7 @@
       <w:r>
         <w:rPr>
           <w:rFonts w:ascii="Arial" w:hAnsi="Arial" w:cs="Arial"/>
+          <w:strike/>
           <w:color w:val="343434"/>
         </w:rPr>
         <w:t>If yes, need of applying</w:t>
@@ -1081,6 +1225,7 @@
       <w:r>
         <w:rPr>
           <w:rFonts w:ascii="Arial" w:hAnsi="Arial" w:cs="Arial"/>
+          <w:strike/>
           <w:color w:val="343434"/>
         </w:rPr>
         <w:t xml:space="preserve"> </w:t>
@@ -1088,6 +1233,7 @@
       <w:r>
         <w:rPr>
           <w:rFonts w:ascii="Arial" w:hAnsi="Arial" w:cs="Arial"/>
+          <w:strike/>
           <w:color w:val="343434"/>
         </w:rPr>
         <w:t>(</w:t>
@@ -1095,6 +1241,7 @@
       <w:r>
         <w:rPr>
           <w:rFonts w:ascii="Arial" w:hAnsi="Arial" w:cs="Arial"/>
+          <w:strike/>
           <w:color w:val="343434"/>
         </w:rPr>
         <w:t>G</w:t>
@@ -1102,6 +1249,7 @@
       <w:r>
         <w:rPr>
           <w:rFonts w:ascii="Arial" w:hAnsi="Arial" w:cs="Arial"/>
+          <w:strike/>
           <w:color w:val="343434"/>
         </w:rPr>
         <w:t>)</w:t>
@@ -1109,6 +1257,7 @@
       <w:r>
         <w:rPr>
           <w:rFonts w:ascii="Arial" w:hAnsi="Arial" w:cs="Arial"/>
+          <w:strike/>
           <w:color w:val="343434"/>
         </w:rPr>
         <w:t>ARCH</w:t>
@@ -1116,6 +1265,7 @@
       <w:r>
         <w:rPr>
           <w:rFonts w:ascii="Arial" w:hAnsi="Arial" w:cs="Arial"/>
+          <w:strike/>
           <w:color w:val="343434"/>
         </w:rPr>
         <w:t>-mode</w:t>
@@ -1123,6 +1273,7 @@
       <w:r>
         <w:rPr>
           <w:rFonts w:ascii="Arial" w:hAnsi="Arial" w:cs="Arial"/>
+          <w:strike/>
           <w:color w:val="343434"/>
         </w:rPr>
         <w:t>l</w:t>
@@ -1130,6 +1281,7 @@
       <w:r>
         <w:rPr>
           <w:rFonts w:ascii="Arial" w:hAnsi="Arial" w:cs="Arial"/>
+          <w:strike/>
           <w:color w:val="343434"/>
         </w:rPr>
         <w:t xml:space="preserve">ling on the innovations from an ARMA-fit. However, maybe these correlations are very weak. Compare </w:t>
@@ -1137,6 +1289,7 @@
       <w:r>
         <w:rPr>
           <w:rFonts w:ascii="Arial" w:hAnsi="Arial" w:cs="Arial"/>
+          <w:strike/>
           <w:color w:val="343434"/>
         </w:rPr>
         <w:t xml:space="preserve">the </w:t>
@@ -1144,6 +1297,7 @@
       <w:r>
         <w:rPr>
           <w:rFonts w:ascii="Arial" w:hAnsi="Arial" w:cs="Arial"/>
+          <w:strike/>
           <w:color w:val="343434"/>
         </w:rPr>
         <w:t>remark on financial data modelling</w:t>
@@ -1151,6 +1305,7 @@
       <w:r>
         <w:rPr>
           <w:rFonts w:ascii="Arial" w:hAnsi="Arial" w:cs="Arial"/>
+          <w:strike/>
           <w:color w:val="343434"/>
         </w:rPr>
         <w:t xml:space="preserve"> below</w:t>
@@ -1158,6 +1313,7 @@
       <w:r>
         <w:rPr>
           <w:rFonts w:ascii="Arial" w:hAnsi="Arial" w:cs="Arial"/>
+          <w:strike/>
           <w:color w:val="343434"/>
         </w:rPr>
         <w:t>. In any case</w:t>
@@ -1165,6 +1321,7 @@
       <w:r>
         <w:rPr>
           <w:rFonts w:ascii="Arial" w:hAnsi="Arial" w:cs="Arial"/>
+          <w:strike/>
           <w:color w:val="343434"/>
         </w:rPr>
         <w:t>,</w:t>
@@ -1172,6 +1329,7 @@
       <w:r>
         <w:rPr>
           <w:rFonts w:ascii="Arial" w:hAnsi="Arial" w:cs="Arial"/>
+          <w:strike/>
           <w:color w:val="343434"/>
         </w:rPr>
         <w:t xml:space="preserve"> non-financial data rarely need GARCH modelling.</w:t>
@@ -1227,12 +1385,14 @@
         <w:ind w:hanging="720"/>
         <w:rPr>
           <w:rFonts w:ascii="Arial" w:hAnsi="Arial" w:cs="Arial"/>
-          <w:color w:val="343434"/>
-        </w:rPr>
-      </w:pPr>
-      <w:r>
-        <w:rPr>
-          <w:rFonts w:ascii="Arial" w:hAnsi="Arial" w:cs="Arial"/>
+          <w:strike/>
+          <w:color w:val="343434"/>
+        </w:rPr>
+      </w:pPr>
+      <w:r>
+        <w:rPr>
+          <w:rFonts w:ascii="Arial" w:hAnsi="Arial" w:cs="Arial"/>
+          <w:strike/>
           <w:color w:val="343434"/>
         </w:rPr>
         <w:t>For modelling financial data with (G)ARCH</w:t>
@@ -1240,6 +1400,7 @@
       <w:r>
         <w:rPr>
           <w:rFonts w:ascii="Arial" w:hAnsi="Arial" w:cs="Arial"/>
+          <w:strike/>
           <w:color w:val="343434"/>
         </w:rPr>
         <w:t xml:space="preserve">: </w:t>
@@ -1247,6 +1408,7 @@
       <w:r>
         <w:rPr>
           <w:rFonts w:ascii="Arial" w:hAnsi="Arial" w:cs="Arial"/>
+          <w:strike/>
           <w:color w:val="343434"/>
         </w:rPr>
         <w:t>Work on the</w:t>
@@ -1254,6 +1416,7 @@
       <w:r>
         <w:rPr>
           <w:rFonts w:ascii="Arial" w:hAnsi="Arial" w:cs="Arial"/>
+          <w:strike/>
           <w:color w:val="343434"/>
         </w:rPr>
         <w:t xml:space="preserve"> log-returns</w:t>
@@ -1261,6 +1424,7 @@
       <w:r>
         <w:rPr>
           <w:rFonts w:ascii="Arial" w:hAnsi="Arial" w:cs="Arial"/>
+          <w:strike/>
           <w:color w:val="343434"/>
         </w:rPr>
         <w:t xml:space="preserve">: log(X_{t}) – log (X_{t-1}), </w:t>
@@ -1268,6 +1432,7 @@
       <w:r>
         <w:rPr>
           <w:rFonts w:ascii="Arial" w:hAnsi="Arial" w:cs="Arial"/>
+          <w:strike/>
           <w:color w:val="343434"/>
         </w:rPr>
         <w:t xml:space="preserve">do not apply </w:t>
@@ -1275,6 +1440,7 @@
       <w:r>
         <w:rPr>
           <w:rFonts w:ascii="Arial" w:hAnsi="Arial" w:cs="Arial"/>
+          <w:strike/>
           <w:color w:val="343434"/>
         </w:rPr>
         <w:t xml:space="preserve">ARMA+(G)ARCH </w:t>
@@ -1282,6 +1448,7 @@
       <w:r>
         <w:rPr>
           <w:rFonts w:ascii="Arial" w:hAnsi="Arial" w:cs="Arial"/>
+          <w:strike/>
           <w:color w:val="343434"/>
         </w:rPr>
         <w:t xml:space="preserve">unless it should be </w:t>
@@ -1290,6 +1457,7 @@
       <w:r>
         <w:rPr>
           <w:rFonts w:ascii="Arial" w:hAnsi="Arial" w:cs="Arial"/>
+          <w:strike/>
           <w:color w:val="343434"/>
         </w:rPr>
         <w:t>really necessary</w:t>
@@ -1298,6 +1466,7 @@
       <w:r>
         <w:rPr>
           <w:rFonts w:ascii="Arial" w:hAnsi="Arial" w:cs="Arial"/>
+          <w:strike/>
           <w:color w:val="343434"/>
         </w:rPr>
         <w:t>: don’t get fooled by weak potentially significant</w:t>
@@ -1305,6 +1474,7 @@
       <w:r>
         <w:rPr>
           <w:rFonts w:ascii="Arial" w:hAnsi="Arial" w:cs="Arial"/>
+          <w:strike/>
           <w:color w:val="343434"/>
         </w:rPr>
         <w:t xml:space="preserve"> appearing</w:t>
@@ -1312,6 +1482,7 @@
       <w:r>
         <w:rPr>
           <w:rFonts w:ascii="Arial" w:hAnsi="Arial" w:cs="Arial"/>
+          <w:strike/>
           <w:color w:val="343434"/>
         </w:rPr>
         <w:t xml:space="preserve"> (P)ACF</w:t>
@@ -1319,6 +1490,7 @@
       <w:r>
         <w:rPr>
           <w:rFonts w:ascii="Arial" w:hAnsi="Arial" w:cs="Arial"/>
+          <w:strike/>
           <w:color w:val="343434"/>
         </w:rPr>
         <w:t>s</w:t>
@@ -1326,6 +1498,7 @@
       <w:r>
         <w:rPr>
           <w:rFonts w:ascii="Arial" w:hAnsi="Arial" w:cs="Arial"/>
+          <w:strike/>
           <w:color w:val="343434"/>
         </w:rPr>
         <w:t xml:space="preserve"> of the log-returns</w:t>
@@ -1333,6 +1506,7 @@
       <w:r>
         <w:rPr>
           <w:rFonts w:ascii="Arial" w:hAnsi="Arial" w:cs="Arial"/>
+          <w:strike/>
           <w:color w:val="343434"/>
         </w:rPr>
         <w:t>:</w:t>
@@ -1351,12 +1525,14 @@
         <w:ind w:left="720"/>
         <w:rPr>
           <w:rFonts w:ascii="Arial" w:hAnsi="Arial" w:cs="Arial"/>
-          <w:color w:val="343434"/>
-        </w:rPr>
-      </w:pPr>
-      <w:r>
-        <w:rPr>
-          <w:rFonts w:ascii="Arial" w:hAnsi="Arial" w:cs="Arial"/>
+          <w:strike/>
+          <w:color w:val="343434"/>
+        </w:rPr>
+      </w:pPr>
+      <w:r>
+        <w:rPr>
+          <w:rFonts w:ascii="Arial" w:hAnsi="Arial" w:cs="Arial"/>
+          <w:strike/>
           <w:color w:val="343434"/>
         </w:rPr>
         <w:t xml:space="preserve">For long time series, the confidence intervals for (P)ACFs become </w:t>
@@ -1364,6 +1540,7 @@
       <w:r>
         <w:rPr>
           <w:rFonts w:ascii="Arial" w:hAnsi="Arial" w:cs="Arial"/>
+          <w:strike/>
           <w:color w:val="343434"/>
         </w:rPr>
         <w:t>narrow,</w:t>
@@ -1371,6 +1548,7 @@
       <w:r>
         <w:rPr>
           <w:rFonts w:ascii="Arial" w:hAnsi="Arial" w:cs="Arial"/>
+          <w:strike/>
           <w:color w:val="343434"/>
         </w:rPr>
         <w:t xml:space="preserve"> and potentially weak empirical (P)ACFs appear to be significant (if </w:t>
@@ -1379,6 +1557,7 @@
       <w:r>
         <w:rPr>
           <w:rFonts w:ascii="Arial" w:hAnsi="Arial" w:cs="Arial"/>
+          <w:strike/>
           <w:color w:val="343434"/>
         </w:rPr>
         <w:t>necessary</w:t>
@@ -1387,6 +1566,7 @@
       <w:r>
         <w:rPr>
           <w:rFonts w:ascii="Arial" w:hAnsi="Arial" w:cs="Arial"/>
+          <w:strike/>
           <w:color w:val="343434"/>
         </w:rPr>
         <w:t xml:space="preserve"> choose </w:t>
@@ -1394,6 +1574,7 @@
       <w:r>
         <w:rPr>
           <w:rFonts w:ascii="Arial" w:hAnsi="Arial" w:cs="Arial"/>
+          <w:strike/>
           <w:color w:val="343434"/>
         </w:rPr>
         <w:t xml:space="preserve">wider </w:t>
@@ -1401,6 +1582,7 @@
       <w:r>
         <w:rPr>
           <w:rFonts w:ascii="Arial" w:hAnsi="Arial" w:cs="Arial"/>
+          <w:strike/>
           <w:color w:val="343434"/>
         </w:rPr>
         <w:t>confidence intervals on a higher level to verify).</w:t>
@@ -1419,12 +1601,14 @@
         <w:ind w:left="720"/>
         <w:rPr>
           <w:rFonts w:ascii="Arial" w:hAnsi="Arial" w:cs="Arial"/>
-          <w:color w:val="343434"/>
-        </w:rPr>
-      </w:pPr>
-      <w:r>
-        <w:rPr>
-          <w:rFonts w:ascii="Arial" w:hAnsi="Arial" w:cs="Arial"/>
+          <w:strike/>
+          <w:color w:val="343434"/>
+        </w:rPr>
+      </w:pPr>
+      <w:r>
+        <w:rPr>
+          <w:rFonts w:ascii="Arial" w:hAnsi="Arial" w:cs="Arial"/>
+          <w:strike/>
           <w:color w:val="343434"/>
         </w:rPr>
         <w:t>If interesting</w:t>
@@ -1432,6 +1616,7 @@
       <w:r>
         <w:rPr>
           <w:rFonts w:ascii="Arial" w:hAnsi="Arial" w:cs="Arial"/>
+          <w:strike/>
           <w:color w:val="343434"/>
         </w:rPr>
         <w:t>,</w:t>
@@ -1439,6 +1624,7 @@
       <w:r>
         <w:rPr>
           <w:rFonts w:ascii="Arial" w:hAnsi="Arial" w:cs="Arial"/>
+          <w:strike/>
           <w:color w:val="343434"/>
         </w:rPr>
         <w:t xml:space="preserve"> discuss the distributional properties of your data (normal, non-normal).</w:t>
@@ -1495,11 +1681,13 @@
         <w:rPr>
           <w:rFonts w:ascii="Arial" w:hAnsi="Arial" w:cs="Arial"/>
           <w:color w:val="343434"/>
-        </w:rPr>
-      </w:pPr>
-      <w:r>
-        <w:rPr>
-          <w:rFonts w:ascii="Arial" w:hAnsi="Arial" w:cs="Arial"/>
+          <w:highlight w:val="yellow"/>
+        </w:rPr>
+      </w:pPr>
+      <w:r>
+        <w:rPr>
+          <w:rFonts w:ascii="Arial" w:hAnsi="Arial" w:cs="Arial"/>
+          <w:strike/>
           <w:color w:val="343434"/>
           <w:highlight w:val="yellow"/>
         </w:rPr>
@@ -1508,6 +1696,7 @@
       <w:r>
         <w:rPr>
           <w:rFonts w:ascii="Arial" w:hAnsi="Arial" w:cs="Arial"/>
+          <w:strike/>
           <w:color w:val="343434"/>
         </w:rPr>
         <w:t xml:space="preserve"> series beyond its end (or at least one </w:t>
@@ -1515,6 +1704,7 @@
       <w:r>
         <w:rPr>
           <w:rFonts w:ascii="Arial" w:hAnsi="Arial" w:cs="Arial"/>
+          <w:strike/>
           <w:color w:val="343434"/>
         </w:rPr>
         <w:t>cycle</w:t>
@@ -1522,6 +1712,7 @@
       <w:r>
         <w:rPr>
           <w:rFonts w:ascii="Arial" w:hAnsi="Arial" w:cs="Arial"/>
+          <w:strike/>
           <w:color w:val="343434"/>
         </w:rPr>
         <w:t xml:space="preserve"> </w:t>
@@ -1529,6 +1720,7 @@
       <w:r>
         <w:rPr>
           <w:rFonts w:ascii="Arial" w:hAnsi="Arial" w:cs="Arial"/>
+          <w:strike/>
           <w:color w:val="343434"/>
         </w:rPr>
         <w:t xml:space="preserve">into the future </w:t>
@@ -1536,9 +1728,25 @@
       <w:r>
         <w:rPr>
           <w:rFonts w:ascii="Arial" w:hAnsi="Arial" w:cs="Arial"/>
-          <w:color w:val="343434"/>
-        </w:rPr>
-        <w:t>in case of a seasonality): Plot of this prediction and of the prediction intervals. Explanation how these intervals were constructed. Interpretation, given the nature of the data.</w:t>
+          <w:strike/>
+          <w:color w:val="343434"/>
+        </w:rPr>
+        <w:t>in case of a seasonality): Plot of this prediction and of the prediction intervals.</w:t>
+      </w:r>
+      <w:r>
+        <w:rPr>
+          <w:rFonts w:ascii="Arial" w:hAnsi="Arial" w:cs="Arial"/>
+          <w:color w:val="343434"/>
+        </w:rPr>
+        <w:t xml:space="preserve"> </w:t>
+      </w:r>
+      <w:r>
+        <w:rPr>
+          <w:rFonts w:ascii="Arial" w:hAnsi="Arial" w:cs="Arial"/>
+          <w:color w:val="343434"/>
+          <w:highlight w:val="yellow"/>
+        </w:rPr>
+        <w:t>Explanation how these intervals were constructed. Interpretation, given the nature of the data.</w:t>
       </w:r>
     </w:p>
     <w:p>
@@ -1561,6 +1769,7 @@
         <w:rPr>
           <w:rFonts w:ascii="Arial" w:hAnsi="Arial" w:cs="Arial"/>
           <w:color w:val="343434"/>
+          <w:highlight w:val="yellow"/>
         </w:rPr>
         <w:t xml:space="preserve">Comparison </w:t>
       </w:r>
@@ -1568,6 +1777,7 @@
         <w:rPr>
           <w:rFonts w:ascii="Arial" w:hAnsi="Arial" w:cs="Arial"/>
           <w:color w:val="343434"/>
+          <w:highlight w:val="yellow"/>
         </w:rPr>
         <w:t xml:space="preserve">(even “in sample”) </w:t>
       </w:r>
@@ -1575,6 +1785,7 @@
         <w:rPr>
           <w:rFonts w:ascii="Arial" w:hAnsi="Arial" w:cs="Arial"/>
           <w:color w:val="343434"/>
+          <w:highlight w:val="yellow"/>
         </w:rPr>
         <w:t xml:space="preserve">with </w:t>
       </w:r>
@@ -1582,6 +1793,7 @@
         <w:rPr>
           <w:rFonts w:ascii="Arial" w:hAnsi="Arial" w:cs="Arial"/>
           <w:color w:val="343434"/>
+          <w:highlight w:val="yellow"/>
         </w:rPr>
         <w:t xml:space="preserve">a </w:t>
       </w:r>
@@ -1589,6 +1801,7 @@
         <w:rPr>
           <w:rFonts w:ascii="Arial" w:hAnsi="Arial" w:cs="Arial"/>
           <w:color w:val="343434"/>
+          <w:highlight w:val="yellow"/>
         </w:rPr>
         <w:t>nonparametric prediction method and discussion of potential differences.</w:t>
       </w:r>
@@ -1606,12 +1819,14 @@
         <w:ind w:left="720"/>
         <w:rPr>
           <w:rFonts w:ascii="Arial" w:hAnsi="Arial" w:cs="Arial"/>
-          <w:color w:val="343434"/>
-        </w:rPr>
-      </w:pPr>
-      <w:r>
-        <w:rPr>
-          <w:rFonts w:ascii="Arial" w:hAnsi="Arial" w:cs="Arial"/>
+          <w:strike/>
+          <w:color w:val="343434"/>
+        </w:rPr>
+      </w:pPr>
+      <w:r>
+        <w:rPr>
+          <w:rFonts w:ascii="Arial" w:hAnsi="Arial" w:cs="Arial"/>
+          <w:strike/>
           <w:color w:val="343434"/>
         </w:rPr>
         <w:t xml:space="preserve">In case of financial data, comparison of shape and length of </w:t>
@@ -1620,6 +1835,7 @@
         <w:rPr>
           <w:rFonts w:ascii="Arial" w:hAnsi="Arial" w:cs="Arial"/>
           <w:i/>
+          <w:strike/>
           <w:color w:val="343434"/>
         </w:rPr>
         <w:t>prediction intervals</w:t>
@@ -1627,6 +1843,7 @@
       <w:r>
         <w:rPr>
           <w:rFonts w:ascii="Arial" w:hAnsi="Arial" w:cs="Arial"/>
+          <w:strike/>
           <w:color w:val="343434"/>
         </w:rPr>
         <w:t xml:space="preserve"> at potentially different time points of the series</w:t>
@@ -1634,6 +1851,7 @@
       <w:r>
         <w:rPr>
           <w:rFonts w:ascii="Arial" w:hAnsi="Arial" w:cs="Arial"/>
+          <w:strike/>
           <w:color w:val="343434"/>
         </w:rPr>
         <w:t xml:space="preserve"> (</w:t>
@@ -1642,6 +1860,7 @@
       <w:r>
         <w:rPr>
           <w:rFonts w:ascii="Arial" w:hAnsi="Arial" w:cs="Arial"/>
+          <w:strike/>
           <w:color w:val="343434"/>
         </w:rPr>
         <w:t>cf</w:t>
@@ -1650,6 +1869,7 @@
       <w:r>
         <w:rPr>
           <w:rFonts w:ascii="Arial" w:hAnsi="Arial" w:cs="Arial"/>
+          <w:strike/>
           <w:color w:val="343434"/>
         </w:rPr>
         <w:t xml:space="preserve"> the discussion in class)</w:t>
@@ -1657,6 +1877,7 @@
       <w:r>
         <w:rPr>
           <w:rFonts w:ascii="Arial" w:hAnsi="Arial" w:cs="Arial"/>
+          <w:strike/>
           <w:color w:val="343434"/>
         </w:rPr>
         <w:t xml:space="preserve"> - the values of the (point) predictor are not really </w:t>
@@ -1664,6 +1885,7 @@
       <w:r>
         <w:rPr>
           <w:rFonts w:ascii="Arial" w:hAnsi="Arial" w:cs="Arial"/>
+          <w:strike/>
           <w:color w:val="343434"/>
         </w:rPr>
         <w:t xml:space="preserve">the most </w:t>
@@ -1671,6 +1893,7 @@
       <w:r>
         <w:rPr>
           <w:rFonts w:ascii="Arial" w:hAnsi="Arial" w:cs="Arial"/>
+          <w:strike/>
           <w:color w:val="343434"/>
         </w:rPr>
         <w:t>interesting.</w:t>
@@ -1772,7 +1995,24 @@
           <w:i/>
           <w:color w:val="343434"/>
         </w:rPr>
-        <w:t xml:space="preserve"> submit your project on Moodle </w:t>
+        <w:t xml:space="preserve"> </w:t>
+      </w:r>
+      <w:r>
+        <w:rPr>
+          <w:rFonts w:ascii="Arial" w:hAnsi="Arial" w:cs="Arial"/>
+          <w:i/>
+          <w:color w:val="343434"/>
+          <w:highlight w:val="yellow"/>
+        </w:rPr>
+        <w:t>submit your project on Moodle</w:t>
+      </w:r>
+      <w:r>
+        <w:rPr>
+          <w:rFonts w:ascii="Arial" w:hAnsi="Arial" w:cs="Arial"/>
+          <w:i/>
+          <w:color w:val="343434"/>
+        </w:rPr>
+        <w:t> </w:t>
       </w:r>
       <w:r>
         <w:rPr>
@@ -1886,7 +2126,7 @@
 </file>
 
 <file path=word/numbering.xml><?xml version="1.0" encoding="utf-8"?>
-<w:numbering xmlns:wpc="http://schemas.microsoft.com/office/word/2010/wordprocessingCanvas" xmlns:cx="http://schemas.microsoft.com/office/drawing/2014/chartex" xmlns:cx1="http://schemas.microsoft.com/office/drawing/2015/9/8/chartex" xmlns:cx2="http://schemas.microsoft.com/office/drawing/2015/10/21/chartex" xmlns:cx3="http://schemas.microsoft.com/office/drawing/2016/5/9/chartex" xmlns:cx4="http://schemas.microsoft.com/office/drawing/2016/5/10/chartex" xmlns:cx5="http://schemas.microsoft.com/office/drawing/2016/5/11/chartex" xmlns:cx6="http://schemas.microsoft.com/office/drawing/2016/5/12/chartex" xmlns:cx7="http://schemas.microsoft.com/office/drawing/2016/5/13/chartex" xmlns:cx8="http://schemas.microsoft.com/office/drawing/2016/5/14/chartex" xmlns:mc="http://schemas.openxmlformats.org/markup-compatibility/2006" xmlns:aink="http://schemas.microsoft.com/office/drawing/2016/ink" xmlns:am3d="http://schemas.microsoft.com/office/drawing/2017/model3d" xmlns:o="urn:schemas-microsoft-com:office:office" xmlns:r="http://schemas.openxmlformats.org/officeDocument/2006/relationships" xmlns:m="http://schemas.openxmlformats.org/officeDocument/2006/math" xmlns:v="urn:schemas-microsoft-com:vml" xmlns:wp14="http://schemas.microsoft.com/office/word/2010/wordprocessingDrawing" xmlns:wp="http://schemas.openxmlformats.org/drawingml/2006/wordprocessingDrawing" xmlns:w10="urn:schemas-microsoft-com:office:word" xmlns:w="http://schemas.openxmlformats.org/wordprocessingml/2006/main" xmlns:w14="http://schemas.microsoft.com/office/word/2010/wordml" xmlns:w15="http://schemas.microsoft.com/office/word/2012/wordml" xmlns:w16cex="http://schemas.microsoft.com/office/word/2018/wordml/cex" xmlns:w16cid="http://schemas.microsoft.com/office/word/2016/wordml/cid" xmlns:w16="http://schemas.microsoft.com/office/word/2018/wordml" xmlns:w16se="http://schemas.microsoft.com/office/word/2015/wordml/symex" xmlns:wpg="http://schemas.microsoft.com/office/word/2010/wordprocessingGroup" xmlns:wpi="http://schemas.microsoft.com/office/word/2010/wordprocessingInk" xmlns:wne="http://schemas.microsoft.com/office/word/2006/wordml" xmlns:wps="http://schemas.microsoft.com/office/word/2010/wordprocessingShape" mc:Ignorable="w14 w15 w16se w16cid w16 w16cex wp14">
+<w:numbering xmlns:wpc="http://schemas.microsoft.com/office/word/2010/wordprocessingCanvas" xmlns:cx="http://schemas.microsoft.com/office/drawing/2014/chartex" xmlns:cx1="http://schemas.microsoft.com/office/drawing/2015/9/8/chartex" xmlns:cx2="http://schemas.microsoft.com/office/drawing/2015/10/21/chartex" xmlns:cx3="http://schemas.microsoft.com/office/drawing/2016/5/9/chartex" xmlns:cx4="http://schemas.microsoft.com/office/drawing/2016/5/10/chartex" xmlns:cx5="http://schemas.microsoft.com/office/drawing/2016/5/11/chartex" xmlns:cx6="http://schemas.microsoft.com/office/drawing/2016/5/12/chartex" xmlns:cx7="http://schemas.microsoft.com/office/drawing/2016/5/13/chartex" xmlns:cx8="http://schemas.microsoft.com/office/drawing/2016/5/14/chartex" xmlns:mc="http://schemas.openxmlformats.org/markup-compatibility/2006" xmlns:aink="http://schemas.microsoft.com/office/drawing/2016/ink" xmlns:am3d="http://schemas.microsoft.com/office/drawing/2017/model3d" xmlns:o="urn:schemas-microsoft-com:office:office" xmlns:r="http://schemas.openxmlformats.org/officeDocument/2006/relationships" xmlns:m="http://schemas.openxmlformats.org/officeDocument/2006/math" xmlns:v="urn:schemas-microsoft-com:vml" xmlns:wp14="http://schemas.microsoft.com/office/word/2010/wordprocessingDrawing" xmlns:wp="http://schemas.openxmlformats.org/drawingml/2006/wordprocessingDrawing" xmlns:w10="urn:schemas-microsoft-com:office:word" xmlns:w="http://schemas.openxmlformats.org/wordprocessingml/2006/main" xmlns:w14="http://schemas.microsoft.com/office/word/2010/wordml" xmlns:w15="http://schemas.microsoft.com/office/word/2012/wordml" xmlns:w16cex="http://schemas.microsoft.com/office/word/2018/wordml/cex" xmlns:w16cid="http://schemas.microsoft.com/office/word/2016/wordml/cid" xmlns:w16="http://schemas.microsoft.com/office/word/2018/wordml" xmlns:w16sdtdh="http://schemas.microsoft.com/office/word/2020/wordml/sdtdatahash" xmlns:w16se="http://schemas.microsoft.com/office/word/2015/wordml/symex" xmlns:wpg="http://schemas.microsoft.com/office/word/2010/wordprocessingGroup" xmlns:wpi="http://schemas.microsoft.com/office/word/2010/wordprocessingInk" xmlns:wne="http://schemas.microsoft.com/office/word/2006/wordml" xmlns:wps="http://schemas.microsoft.com/office/word/2010/wordprocessingShape" mc:Ignorable="w14 w15 w16se w16cid w16 w16cex w16sdtdh wp14">
   <w:abstractNum w:abstractNumId="0" w15:restartNumberingAfterBreak="0">
     <w:nsid w:val="00000001"/>
     <w:multiLevelType w:val="hybridMultilevel"/>
@@ -2246,7 +2486,7 @@
 </file>
 
 <file path=word/styles.xml><?xml version="1.0" encoding="utf-8"?>
-<w:styles xmlns:mc="http://schemas.openxmlformats.org/markup-compatibility/2006" xmlns:r="http://schemas.openxmlformats.org/officeDocument/2006/relationships" xmlns:w="http://schemas.openxmlformats.org/wordprocessingml/2006/main" xmlns:w14="http://schemas.microsoft.com/office/word/2010/wordml" xmlns:w15="http://schemas.microsoft.com/office/word/2012/wordml" xmlns:w16cex="http://schemas.microsoft.com/office/word/2018/wordml/cex" xmlns:w16cid="http://schemas.microsoft.com/office/word/2016/wordml/cid" xmlns:w16="http://schemas.microsoft.com/office/word/2018/wordml" xmlns:w16se="http://schemas.microsoft.com/office/word/2015/wordml/symex" mc:Ignorable="w14 w15 w16se w16cid w16 w16cex">
+<w:styles xmlns:mc="http://schemas.openxmlformats.org/markup-compatibility/2006" xmlns:r="http://schemas.openxmlformats.org/officeDocument/2006/relationships" xmlns:w="http://schemas.openxmlformats.org/wordprocessingml/2006/main" xmlns:w14="http://schemas.microsoft.com/office/word/2010/wordml" xmlns:w15="http://schemas.microsoft.com/office/word/2012/wordml" xmlns:w16cex="http://schemas.microsoft.com/office/word/2018/wordml/cex" xmlns:w16cid="http://schemas.microsoft.com/office/word/2016/wordml/cid" xmlns:w16="http://schemas.microsoft.com/office/word/2018/wordml" xmlns:w16sdtdh="http://schemas.microsoft.com/office/word/2020/wordml/sdtdatahash" xmlns:w16se="http://schemas.microsoft.com/office/word/2015/wordml/symex" mc:Ignorable="w14 w15 w16se w16cid w16 w16cex w16sdtdh">
   <w:docDefaults>
     <w:rPrDefault>
       <w:rPr>

</xml_diff>